<commit_message>
Aggiornamento teoria intermedia di chitarra
Aggiornamento della parte di teoria intermedia della chitarra. Terminata.
</commit_message>
<xml_diff>
--- a/docs/Contenuti/2. Strumenti/1. Chitarra/Teoria/2. Intermedio/1. Utilizzo del metronomo.docx
+++ b/docs/Contenuti/2. Strumenti/1. Chitarra/Teoria/2. Intermedio/1. Utilizzo del metronomo.docx
@@ -4,18 +4,9 @@
   <w:body>
     <w:p>
       <w:pPr>
-        <w:rPr>
-          <w:b/>
-          <w:sz w:val="30"/>
-          <w:szCs w:val="30"/>
-        </w:rPr>
+        <w:pStyle w:val="Titolo1"/>
       </w:pPr>
       <w:r>
-        <w:rPr>
-          <w:b/>
-          <w:sz w:val="30"/>
-          <w:szCs w:val="30"/>
-        </w:rPr>
         <w:t>Utilizzo del metronomo</w:t>
       </w:r>
     </w:p>
@@ -24,7 +15,6 @@
         <w:spacing w:after="0" w:line="240" w:lineRule="auto"/>
         <w:rPr>
           <w:rFonts w:asciiTheme="majorHAnsi" w:eastAsia="Times New Roman" w:hAnsiTheme="majorHAnsi" w:cs="Helvetica"/>
-          <w:color w:val="333333"/>
           <w:sz w:val="24"/>
           <w:szCs w:val="24"/>
           <w:lang w:eastAsia="it-IT"/>
@@ -33,7 +23,6 @@
       <w:r>
         <w:rPr>
           <w:rFonts w:ascii="Helvetica" w:eastAsia="Times New Roman" w:hAnsi="Helvetica" w:cs="Helvetica"/>
-          <w:color w:val="333333"/>
           <w:sz w:val="24"/>
           <w:szCs w:val="24"/>
           <w:lang w:eastAsia="it-IT"/>
@@ -43,309 +32,23 @@
       <w:r>
         <w:rPr>
           <w:rFonts w:asciiTheme="majorHAnsi" w:eastAsia="Times New Roman" w:hAnsiTheme="majorHAnsi" w:cs="Helvetica"/>
-          <w:color w:val="333333"/>
           <w:sz w:val="24"/>
           <w:szCs w:val="24"/>
           <w:lang w:eastAsia="it-IT"/>
         </w:rPr>
-        <w:t>La gestione e il controllo del tempo sono un obbiettivo importantissimo. Un chitarrista che sa suonare a tempo può non essere un velocista senza che questo pregiudichi il fatto di poter essere un musicista eccellente. Un chitarrista che non sa andare a tempo, per quanto muova velocemente le dita, non sarà mai un musicista degno di considerazione.</w:t>
+        <w:t>La gestione e il controllo del tempo sono un obiettivo importantissimo. Un chitarrista che sa suonare a tempo può non essere un velocista senza che questo pregiudichi il fatto di poter essere un musicista eccellente. Un chitarrista che non sa andare a tempo, per quanto muova velocemente le dita, non sarà mai un musicista degno di considerazione.</w:t>
       </w:r>
     </w:p>
     <w:p>
       <w:pPr>
-        <w:rPr>
-          <w:sz w:val="24"/>
-          <w:szCs w:val="24"/>
+        <w:spacing w:after="0" w:line="240" w:lineRule="auto"/>
+        <w:rPr>
+          <w:rFonts w:asciiTheme="majorHAnsi" w:eastAsia="Times New Roman" w:hAnsiTheme="majorHAnsi" w:cs="Helvetica"/>
+          <w:sz w:val="24"/>
+          <w:szCs w:val="24"/>
+          <w:lang w:eastAsia="it-IT"/>
         </w:rPr>
       </w:pPr>
-      <w:r>
-        <w:rPr>
-          <w:sz w:val="24"/>
-          <w:szCs w:val="24"/>
-        </w:rPr>
-        <w:t>I</w:t>
-      </w:r>
-      <w:r>
-        <w:rPr>
-          <w:sz w:val="24"/>
-          <w:szCs w:val="24"/>
-        </w:rPr>
-        <w:t>l metronomo è una apparecchiatura che aiuta il musicista ad avere la concezione più nitida del tempo</w:t>
-      </w:r>
-      <w:r>
-        <w:rPr>
-          <w:sz w:val="24"/>
-          <w:szCs w:val="24"/>
-        </w:rPr>
-        <w:t xml:space="preserve">, che </w:t>
-      </w:r>
-      <w:r>
-        <w:rPr>
-          <w:sz w:val="24"/>
-          <w:szCs w:val="24"/>
-        </w:rPr>
-        <w:t>accomuna tutti i musicisti nei vari generi e stili. Nel campo chitarristico</w:t>
-      </w:r>
-      <w:r>
-        <w:rPr>
-          <w:sz w:val="24"/>
-          <w:szCs w:val="24"/>
-        </w:rPr>
-        <w:t>,</w:t>
-      </w:r>
-      <w:r>
-        <w:rPr>
-          <w:sz w:val="24"/>
-          <w:szCs w:val="24"/>
-        </w:rPr>
-        <w:t xml:space="preserve"> viene utilizzato per </w:t>
-      </w:r>
-      <w:r>
-        <w:rPr>
-          <w:sz w:val="24"/>
-          <w:szCs w:val="24"/>
-        </w:rPr>
-        <w:t xml:space="preserve">far acquisire </w:t>
-      </w:r>
-      <w:r>
-        <w:rPr>
-          <w:sz w:val="24"/>
-          <w:szCs w:val="24"/>
-        </w:rPr>
-        <w:t xml:space="preserve">la velocità di entrambe le mani facendo appunto degli esercizi chiamati </w:t>
-      </w:r>
-      <w:r>
-        <w:rPr>
-          <w:b/>
-          <w:sz w:val="24"/>
-          <w:szCs w:val="24"/>
-        </w:rPr>
-        <w:t>martellati e saltelli</w:t>
-      </w:r>
-      <w:r>
-        <w:rPr>
-          <w:sz w:val="24"/>
-          <w:szCs w:val="24"/>
-        </w:rPr>
-        <w:t>.</w:t>
-      </w:r>
-      <w:r>
-        <w:rPr>
-          <w:sz w:val="24"/>
-          <w:szCs w:val="24"/>
-        </w:rPr>
-        <w:t xml:space="preserve"> </w:t>
-      </w:r>
-      <w:r>
-        <w:rPr>
-          <w:sz w:val="24"/>
-          <w:szCs w:val="24"/>
-        </w:rPr>
-        <w:t>Nel campo moderno</w:t>
-      </w:r>
-      <w:r>
-        <w:rPr>
-          <w:sz w:val="24"/>
-          <w:szCs w:val="24"/>
-        </w:rPr>
-        <w:t xml:space="preserve">, si utilizzerà </w:t>
-      </w:r>
-      <w:r>
-        <w:rPr>
-          <w:sz w:val="24"/>
-          <w:szCs w:val="24"/>
-        </w:rPr>
-        <w:t xml:space="preserve">il plettro nelle varianti </w:t>
-      </w:r>
-      <w:r>
-        <w:rPr>
-          <w:b/>
-          <w:sz w:val="24"/>
-          <w:szCs w:val="24"/>
-        </w:rPr>
-        <w:t>BB</w:t>
-      </w:r>
-      <w:r>
-        <w:rPr>
-          <w:sz w:val="24"/>
-          <w:szCs w:val="24"/>
-        </w:rPr>
-        <w:t xml:space="preserve"> (battere – battere),</w:t>
-      </w:r>
-      <w:r>
-        <w:rPr>
-          <w:sz w:val="24"/>
-          <w:szCs w:val="24"/>
-        </w:rPr>
-        <w:t xml:space="preserve"> </w:t>
-      </w:r>
-      <w:r>
-        <w:rPr>
-          <w:b/>
-          <w:sz w:val="24"/>
-          <w:szCs w:val="24"/>
-        </w:rPr>
-        <w:t>LL</w:t>
-      </w:r>
-      <w:r>
-        <w:rPr>
-          <w:sz w:val="24"/>
-          <w:szCs w:val="24"/>
-        </w:rPr>
-        <w:t xml:space="preserve"> (levare – levare),</w:t>
-      </w:r>
-      <w:r>
-        <w:rPr>
-          <w:sz w:val="24"/>
-          <w:szCs w:val="24"/>
-        </w:rPr>
-        <w:t xml:space="preserve"> </w:t>
-      </w:r>
-      <w:r>
-        <w:rPr>
-          <w:b/>
-          <w:sz w:val="24"/>
-          <w:szCs w:val="24"/>
-        </w:rPr>
-        <w:t xml:space="preserve">BLBL </w:t>
-      </w:r>
-      <w:r>
-        <w:rPr>
-          <w:sz w:val="24"/>
-          <w:szCs w:val="24"/>
-        </w:rPr>
-        <w:t>(battere – levare – battere – levare)</w:t>
-      </w:r>
-      <w:r>
-        <w:rPr>
-          <w:sz w:val="24"/>
-          <w:szCs w:val="24"/>
-        </w:rPr>
-        <w:t>,</w:t>
-      </w:r>
-      <w:r>
-        <w:rPr>
-          <w:sz w:val="24"/>
-          <w:szCs w:val="24"/>
-        </w:rPr>
-        <w:t xml:space="preserve"> </w:t>
-      </w:r>
-      <w:r>
-        <w:rPr>
-          <w:b/>
-          <w:sz w:val="24"/>
-          <w:szCs w:val="24"/>
-        </w:rPr>
-        <w:t xml:space="preserve">LBLB </w:t>
-      </w:r>
-      <w:r>
-        <w:rPr>
-          <w:sz w:val="24"/>
-          <w:szCs w:val="24"/>
-        </w:rPr>
-        <w:t>(levare – battere – levare – battere)</w:t>
-      </w:r>
-      <w:r>
-        <w:rPr>
-          <w:sz w:val="24"/>
-          <w:szCs w:val="24"/>
-        </w:rPr>
-        <w:t>,</w:t>
-      </w:r>
-      <w:r>
-        <w:rPr>
-          <w:sz w:val="24"/>
-          <w:szCs w:val="24"/>
-        </w:rPr>
-        <w:t xml:space="preserve"> </w:t>
-      </w:r>
-      <w:r>
-        <w:rPr>
-          <w:b/>
-          <w:sz w:val="24"/>
-          <w:szCs w:val="24"/>
-        </w:rPr>
-        <w:t>LLBB</w:t>
-      </w:r>
-      <w:r>
-        <w:rPr>
-          <w:b/>
-          <w:sz w:val="24"/>
-          <w:szCs w:val="24"/>
-        </w:rPr>
-        <w:t xml:space="preserve"> </w:t>
-      </w:r>
-      <w:r>
-        <w:rPr>
-          <w:sz w:val="24"/>
-          <w:szCs w:val="24"/>
-        </w:rPr>
-        <w:t>(levare – levare – battere – battere)</w:t>
-      </w:r>
-      <w:r>
-        <w:rPr>
-          <w:sz w:val="24"/>
-          <w:szCs w:val="24"/>
-        </w:rPr>
-        <w:t>, portando il metronomo a una velocità leggera suonando lo stesso esercizio</w:t>
-      </w:r>
-      <w:r>
-        <w:rPr>
-          <w:sz w:val="24"/>
-          <w:szCs w:val="24"/>
-        </w:rPr>
-        <w:t xml:space="preserve">, </w:t>
-      </w:r>
-      <w:r>
-        <w:rPr>
-          <w:sz w:val="24"/>
-          <w:szCs w:val="24"/>
-        </w:rPr>
-        <w:t xml:space="preserve">variando le </w:t>
-      </w:r>
-      <w:r>
-        <w:rPr>
-          <w:b/>
-          <w:sz w:val="24"/>
-          <w:szCs w:val="24"/>
-        </w:rPr>
-        <w:t>cellule ritmiche</w:t>
-      </w:r>
-      <w:r>
-        <w:rPr>
-          <w:sz w:val="24"/>
-          <w:szCs w:val="24"/>
-        </w:rPr>
-        <w:t xml:space="preserve"> </w:t>
-      </w:r>
-      <w:r>
-        <w:rPr>
-          <w:sz w:val="24"/>
-          <w:szCs w:val="24"/>
-        </w:rPr>
-        <w:t>(</w:t>
-      </w:r>
-      <w:r>
-        <w:rPr>
-          <w:sz w:val="24"/>
-          <w:szCs w:val="24"/>
-        </w:rPr>
-        <w:t>ovvero quarti duine terzine e quartine</w:t>
-      </w:r>
-      <w:r>
-        <w:rPr>
-          <w:sz w:val="24"/>
-          <w:szCs w:val="24"/>
-        </w:rPr>
-        <w:t>)</w:t>
-      </w:r>
-      <w:r>
-        <w:rPr>
-          <w:sz w:val="24"/>
-          <w:szCs w:val="24"/>
-        </w:rPr>
-        <w:t>.</w:t>
-      </w:r>
     </w:p>
     <w:p>
       <w:pPr>
@@ -359,7 +62,28 @@
           <w:sz w:val="24"/>
           <w:szCs w:val="24"/>
         </w:rPr>
-        <w:t xml:space="preserve">Lo scopo dell’esercizio sarà quello di aumentare sempre di più la velocità del metronomo per avere maggiore elasticità e agilità ad entrambe le mani. </w:t>
+        <w:t>I</w:t>
+      </w:r>
+      <w:r>
+        <w:rPr>
+          <w:sz w:val="24"/>
+          <w:szCs w:val="24"/>
+        </w:rPr>
+        <w:t>l metronomo è una apparecchiatura che aiuta il musicista ad avere la concezione più nitida del tempo</w:t>
+      </w:r>
+      <w:r>
+        <w:rPr>
+          <w:sz w:val="24"/>
+          <w:szCs w:val="24"/>
+        </w:rPr>
+        <w:t xml:space="preserve">, che </w:t>
+      </w:r>
+      <w:r>
+        <w:rPr>
+          <w:sz w:val="24"/>
+          <w:szCs w:val="24"/>
+        </w:rPr>
+        <w:t xml:space="preserve">accomuna tutti i musicisti nei vari generi e stili. </w:t>
       </w:r>
     </w:p>
     <w:p>
@@ -374,7 +98,7 @@
           <w:sz w:val="24"/>
           <w:szCs w:val="24"/>
         </w:rPr>
-        <w:t>Nel campo classico</w:t>
+        <w:t>Nel campo chitarristico</w:t>
       </w:r>
       <w:r>
         <w:rPr>
@@ -388,42 +112,21 @@
           <w:sz w:val="24"/>
           <w:szCs w:val="24"/>
         </w:rPr>
-        <w:t xml:space="preserve"> </w:t>
-      </w:r>
-      <w:r>
-        <w:rPr>
-          <w:sz w:val="24"/>
-          <w:szCs w:val="24"/>
-        </w:rPr>
-        <w:t xml:space="preserve">si inizierà </w:t>
-      </w:r>
-      <w:r>
-        <w:rPr>
-          <w:sz w:val="24"/>
-          <w:szCs w:val="24"/>
-        </w:rPr>
-        <w:t xml:space="preserve">ad utilizzare il pollice che avrà il compito di suonare i bassi di un esercizio/composizione. Così </w:t>
-      </w:r>
-      <w:r>
-        <w:rPr>
-          <w:sz w:val="24"/>
-          <w:szCs w:val="24"/>
-        </w:rPr>
-        <w:t>si inizierà</w:t>
-      </w:r>
-      <w:r>
-        <w:rPr>
-          <w:sz w:val="24"/>
-          <w:szCs w:val="24"/>
-        </w:rPr>
-        <w:t xml:space="preserve"> ad utilizzare il nostro strumento non più in </w:t>
-      </w:r>
-      <w:r>
-        <w:rPr>
-          <w:sz w:val="24"/>
-          <w:szCs w:val="24"/>
-        </w:rPr>
-        <w:t xml:space="preserve">maniera </w:t>
+        <w:t xml:space="preserve"> viene utilizzato per </w:t>
+      </w:r>
+      <w:r>
+        <w:rPr>
+          <w:sz w:val="24"/>
+          <w:szCs w:val="24"/>
+        </w:rPr>
+        <w:t xml:space="preserve">far acquisire </w:t>
+      </w:r>
+      <w:r>
+        <w:rPr>
+          <w:sz w:val="24"/>
+          <w:szCs w:val="24"/>
+        </w:rPr>
+        <w:t xml:space="preserve">la velocità di entrambe le mani facendo appunto degli esercizi chiamati </w:t>
       </w:r>
       <w:r>
         <w:rPr>
@@ -431,29 +134,7 @@
           <w:sz w:val="24"/>
           <w:szCs w:val="24"/>
         </w:rPr>
-        <w:t>monodica</w:t>
-      </w:r>
-      <w:r>
-        <w:rPr>
-          <w:sz w:val="24"/>
-          <w:szCs w:val="24"/>
-        </w:rPr>
-        <w:t xml:space="preserve">, ma in maniera </w:t>
-      </w:r>
-      <w:r>
-        <w:rPr>
-          <w:b/>
-          <w:sz w:val="24"/>
-          <w:szCs w:val="24"/>
-        </w:rPr>
-        <w:t>polifonica</w:t>
-      </w:r>
-      <w:r>
-        <w:rPr>
-          <w:sz w:val="24"/>
-          <w:szCs w:val="24"/>
-        </w:rPr>
-        <w:t xml:space="preserve"> in quanto le sonorità basse e alte andranno a sovrapporsi</w:t>
+        <w:t>martellati e saltelli</w:t>
       </w:r>
       <w:r>
         <w:rPr>
@@ -472,6 +153,340 @@
       </w:pPr>
       <w:bookmarkStart w:id="0" w:name="_GoBack"/>
       <w:bookmarkEnd w:id="0"/>
+      <w:r>
+        <w:rPr>
+          <w:sz w:val="24"/>
+          <w:szCs w:val="24"/>
+        </w:rPr>
+        <w:t>Nel campo moderno</w:t>
+      </w:r>
+      <w:r>
+        <w:rPr>
+          <w:sz w:val="24"/>
+          <w:szCs w:val="24"/>
+        </w:rPr>
+        <w:t xml:space="preserve">, si utilizzerà </w:t>
+      </w:r>
+      <w:r>
+        <w:rPr>
+          <w:sz w:val="24"/>
+          <w:szCs w:val="24"/>
+        </w:rPr>
+        <w:t xml:space="preserve">il plettro nelle varianti </w:t>
+      </w:r>
+      <w:r>
+        <w:rPr>
+          <w:b/>
+          <w:sz w:val="24"/>
+          <w:szCs w:val="24"/>
+        </w:rPr>
+        <w:t>BB</w:t>
+      </w:r>
+      <w:r>
+        <w:rPr>
+          <w:sz w:val="24"/>
+          <w:szCs w:val="24"/>
+        </w:rPr>
+        <w:t xml:space="preserve"> (battere – battere),</w:t>
+      </w:r>
+      <w:r>
+        <w:rPr>
+          <w:sz w:val="24"/>
+          <w:szCs w:val="24"/>
+        </w:rPr>
+        <w:t xml:space="preserve"> </w:t>
+      </w:r>
+      <w:r>
+        <w:rPr>
+          <w:b/>
+          <w:sz w:val="24"/>
+          <w:szCs w:val="24"/>
+        </w:rPr>
+        <w:t>LL</w:t>
+      </w:r>
+      <w:r>
+        <w:rPr>
+          <w:sz w:val="24"/>
+          <w:szCs w:val="24"/>
+        </w:rPr>
+        <w:t xml:space="preserve"> (levare – levare),</w:t>
+      </w:r>
+      <w:r>
+        <w:rPr>
+          <w:sz w:val="24"/>
+          <w:szCs w:val="24"/>
+        </w:rPr>
+        <w:t xml:space="preserve"> </w:t>
+      </w:r>
+      <w:r>
+        <w:rPr>
+          <w:b/>
+          <w:sz w:val="24"/>
+          <w:szCs w:val="24"/>
+        </w:rPr>
+        <w:t xml:space="preserve">BLBL </w:t>
+      </w:r>
+      <w:r>
+        <w:rPr>
+          <w:sz w:val="24"/>
+          <w:szCs w:val="24"/>
+        </w:rPr>
+        <w:t>(battere – levare – battere – levare)</w:t>
+      </w:r>
+      <w:r>
+        <w:rPr>
+          <w:sz w:val="24"/>
+          <w:szCs w:val="24"/>
+        </w:rPr>
+        <w:t>,</w:t>
+      </w:r>
+      <w:r>
+        <w:rPr>
+          <w:sz w:val="24"/>
+          <w:szCs w:val="24"/>
+        </w:rPr>
+        <w:t xml:space="preserve"> </w:t>
+      </w:r>
+      <w:r>
+        <w:rPr>
+          <w:b/>
+          <w:sz w:val="24"/>
+          <w:szCs w:val="24"/>
+        </w:rPr>
+        <w:t xml:space="preserve">LBLB </w:t>
+      </w:r>
+      <w:r>
+        <w:rPr>
+          <w:sz w:val="24"/>
+          <w:szCs w:val="24"/>
+        </w:rPr>
+        <w:t>(levare – battere – levare – battere)</w:t>
+      </w:r>
+      <w:r>
+        <w:rPr>
+          <w:sz w:val="24"/>
+          <w:szCs w:val="24"/>
+        </w:rPr>
+        <w:t>,</w:t>
+      </w:r>
+      <w:r>
+        <w:rPr>
+          <w:sz w:val="24"/>
+          <w:szCs w:val="24"/>
+        </w:rPr>
+        <w:t xml:space="preserve"> </w:t>
+      </w:r>
+      <w:r>
+        <w:rPr>
+          <w:b/>
+          <w:sz w:val="24"/>
+          <w:szCs w:val="24"/>
+        </w:rPr>
+        <w:t>LLBB</w:t>
+      </w:r>
+      <w:r>
+        <w:rPr>
+          <w:b/>
+          <w:sz w:val="24"/>
+          <w:szCs w:val="24"/>
+        </w:rPr>
+        <w:t xml:space="preserve"> </w:t>
+      </w:r>
+      <w:r>
+        <w:rPr>
+          <w:sz w:val="24"/>
+          <w:szCs w:val="24"/>
+        </w:rPr>
+        <w:t>(levare – levare – battere – battere)</w:t>
+      </w:r>
+      <w:r>
+        <w:rPr>
+          <w:sz w:val="24"/>
+          <w:szCs w:val="24"/>
+        </w:rPr>
+        <w:t>, portando il metronomo a una velocità leggera suonando lo stesso esercizio</w:t>
+      </w:r>
+      <w:r>
+        <w:rPr>
+          <w:sz w:val="24"/>
+          <w:szCs w:val="24"/>
+        </w:rPr>
+        <w:t xml:space="preserve">, </w:t>
+      </w:r>
+      <w:r>
+        <w:rPr>
+          <w:sz w:val="24"/>
+          <w:szCs w:val="24"/>
+        </w:rPr>
+        <w:t xml:space="preserve">variando le </w:t>
+      </w:r>
+      <w:r>
+        <w:rPr>
+          <w:b/>
+          <w:sz w:val="24"/>
+          <w:szCs w:val="24"/>
+        </w:rPr>
+        <w:t>cellule ritmiche</w:t>
+      </w:r>
+      <w:r>
+        <w:rPr>
+          <w:sz w:val="24"/>
+          <w:szCs w:val="24"/>
+        </w:rPr>
+        <w:t xml:space="preserve"> </w:t>
+      </w:r>
+      <w:r>
+        <w:rPr>
+          <w:sz w:val="24"/>
+          <w:szCs w:val="24"/>
+        </w:rPr>
+        <w:t>(</w:t>
+      </w:r>
+      <w:r>
+        <w:rPr>
+          <w:sz w:val="24"/>
+          <w:szCs w:val="24"/>
+        </w:rPr>
+        <w:t>ovvero quarti duine terzine e quartine</w:t>
+      </w:r>
+      <w:r>
+        <w:rPr>
+          <w:sz w:val="24"/>
+          <w:szCs w:val="24"/>
+        </w:rPr>
+        <w:t>)</w:t>
+      </w:r>
+      <w:r>
+        <w:rPr>
+          <w:sz w:val="24"/>
+          <w:szCs w:val="24"/>
+        </w:rPr>
+        <w:t>.</w:t>
+      </w:r>
+    </w:p>
+    <w:p>
+      <w:pPr>
+        <w:rPr>
+          <w:sz w:val="24"/>
+          <w:szCs w:val="24"/>
+        </w:rPr>
+      </w:pPr>
+      <w:r>
+        <w:rPr>
+          <w:sz w:val="24"/>
+          <w:szCs w:val="24"/>
+        </w:rPr>
+        <w:t xml:space="preserve">Lo scopo dell’esercizio sarà quello di aumentare sempre di più la velocità del metronomo per avere maggiore elasticità e agilità ad entrambe le mani. </w:t>
+      </w:r>
+    </w:p>
+    <w:p>
+      <w:pPr>
+        <w:rPr>
+          <w:sz w:val="24"/>
+          <w:szCs w:val="24"/>
+        </w:rPr>
+      </w:pPr>
+      <w:r>
+        <w:rPr>
+          <w:sz w:val="24"/>
+          <w:szCs w:val="24"/>
+        </w:rPr>
+        <w:t>Nel campo classico</w:t>
+      </w:r>
+      <w:r>
+        <w:rPr>
+          <w:sz w:val="24"/>
+          <w:szCs w:val="24"/>
+        </w:rPr>
+        <w:t>,</w:t>
+      </w:r>
+      <w:r>
+        <w:rPr>
+          <w:sz w:val="24"/>
+          <w:szCs w:val="24"/>
+        </w:rPr>
+        <w:t xml:space="preserve"> </w:t>
+      </w:r>
+      <w:r>
+        <w:rPr>
+          <w:sz w:val="24"/>
+          <w:szCs w:val="24"/>
+        </w:rPr>
+        <w:t xml:space="preserve">si inizierà </w:t>
+      </w:r>
+      <w:r>
+        <w:rPr>
+          <w:sz w:val="24"/>
+          <w:szCs w:val="24"/>
+        </w:rPr>
+        <w:t xml:space="preserve">ad utilizzare il pollice che avrà il compito di suonare i bassi di un esercizio/composizione. Così </w:t>
+      </w:r>
+      <w:r>
+        <w:rPr>
+          <w:sz w:val="24"/>
+          <w:szCs w:val="24"/>
+        </w:rPr>
+        <w:t>si inizierà</w:t>
+      </w:r>
+      <w:r>
+        <w:rPr>
+          <w:sz w:val="24"/>
+          <w:szCs w:val="24"/>
+        </w:rPr>
+        <w:t xml:space="preserve"> ad utilizzare il nostro strumento non più in </w:t>
+      </w:r>
+      <w:r>
+        <w:rPr>
+          <w:sz w:val="24"/>
+          <w:szCs w:val="24"/>
+        </w:rPr>
+        <w:t xml:space="preserve">maniera </w:t>
+      </w:r>
+      <w:r>
+        <w:rPr>
+          <w:b/>
+          <w:sz w:val="24"/>
+          <w:szCs w:val="24"/>
+        </w:rPr>
+        <w:t>monodica</w:t>
+      </w:r>
+      <w:r>
+        <w:rPr>
+          <w:sz w:val="24"/>
+          <w:szCs w:val="24"/>
+        </w:rPr>
+        <w:t xml:space="preserve">, ma in maniera </w:t>
+      </w:r>
+      <w:r>
+        <w:rPr>
+          <w:b/>
+          <w:sz w:val="24"/>
+          <w:szCs w:val="24"/>
+        </w:rPr>
+        <w:t>polifonica</w:t>
+      </w:r>
+      <w:r>
+        <w:rPr>
+          <w:sz w:val="24"/>
+          <w:szCs w:val="24"/>
+        </w:rPr>
+        <w:t xml:space="preserve"> in quanto le sonorità basse e alte andranno a sovrapporsi</w:t>
+      </w:r>
+      <w:r>
+        <w:rPr>
+          <w:sz w:val="24"/>
+          <w:szCs w:val="24"/>
+        </w:rPr>
+        <w:t>.</w:t>
+      </w:r>
+    </w:p>
+    <w:p>
+      <w:pPr>
+        <w:rPr>
+          <w:sz w:val="24"/>
+          <w:szCs w:val="24"/>
+        </w:rPr>
+      </w:pPr>
     </w:p>
     <w:sectPr>
       <w:pgSz w:w="11906" w:h="16838"/>

</xml_diff>